<commit_message>
finishing touches added to the documentation
</commit_message>
<xml_diff>
--- a/Document/SurveillanceSystem_Documentation.docx
+++ b/Document/SurveillanceSystem_Documentation.docx
@@ -14,8 +14,6 @@
           <w:u w:val="single"/>
         </w:rPr>
       </w:pPr>
-      <w:bookmarkStart w:id="0" w:name="_GoBack"/>
-      <w:bookmarkEnd w:id="0"/>
       <w:r>
         <w:rPr>
           <w:rFonts w:ascii="Arial" w:hAnsi="Arial" w:cs="Arial"/>
@@ -321,7 +319,7 @@
           <w:sz w:val="24"/>
           <w:szCs w:val="24"/>
         </w:rPr>
-        <w:t>when it was last active</w:t>
+        <w:t>that it is active.</w:t>
       </w:r>
     </w:p>
     <w:p>
@@ -1016,7 +1014,17 @@
           <w:sz w:val="24"/>
           <w:szCs w:val="24"/>
         </w:rPr>
-        <w:t xml:space="preserve"> via an e-mail containing the last streamed video and the timestamp of when it was last active.</w:t>
+        <w:t xml:space="preserve"> via an e-mail containing the last streamed video and the timestamp</w:t>
+      </w:r>
+      <w:bookmarkStart w:id="0" w:name="_GoBack"/>
+      <w:bookmarkEnd w:id="0"/>
+      <w:r>
+        <w:rPr>
+          <w:rFonts w:ascii="Arial" w:hAnsi="Arial" w:cs="Arial"/>
+          <w:sz w:val="24"/>
+          <w:szCs w:val="24"/>
+        </w:rPr>
+        <w:t>.</w:t>
       </w:r>
     </w:p>
     <w:p>
@@ -7381,7 +7389,7 @@
 </file>
 
 <file path=customXml/itemProps1.xml><?xml version="1.0" encoding="utf-8"?>
-<ds:datastoreItem xmlns:ds="http://schemas.openxmlformats.org/officeDocument/2006/customXml" ds:itemID="{AC55488B-7027-4884-963A-BE3E1B9F4B37}">
+<ds:datastoreItem xmlns:ds="http://schemas.openxmlformats.org/officeDocument/2006/customXml" ds:itemID="{4B1A6690-CD14-4AC1-86E1-F123301F18D5}">
   <ds:schemaRefs>
     <ds:schemaRef ds:uri="http://schemas.openxmlformats.org/officeDocument/2006/bibliography"/>
   </ds:schemaRefs>

</xml_diff>